<commit_message>
Se incorpora el requisito de mysql workbench
</commit_message>
<xml_diff>
--- a/Requisitos.docx
+++ b/Requisitos.docx
@@ -427,23 +427,21 @@
         </w:rPr>
         <w:t xml:space="preserve"> </w:t>
       </w:r>
-      <w:hyperlink r:id="rId4">
-        <w:r>
-          <w:rPr>
-            <w:rStyle w:val="EnlacedeInternet"/>
-            <w:rFonts w:eastAsia="Proxima Nova" w:cs="Proxima Nova"/>
-            <w:b w:val="false"/>
-            <w:bCs w:val="false"/>
-            <w:color w:val="666666"/>
-            <w:kern w:val="0"/>
-            <w:sz w:val="22"/>
-            <w:szCs w:val="22"/>
-            <w:u w:val="none"/>
-            <w:lang w:val="zxx" w:eastAsia="zxx" w:bidi="zxx"/>
-          </w:rPr>
-          <w:t>https://github.com/developen-technology/mentoria-web</w:t>
-        </w:r>
-      </w:hyperlink>
+      <w:r>
+        <w:rPr>
+          <w:rStyle w:val="EnlacedeInternet"/>
+          <w:rFonts w:eastAsia="Proxima Nova" w:cs="Proxima Nova"/>
+          <w:b w:val="false"/>
+          <w:bCs w:val="false"/>
+          <w:color w:val="666666"/>
+          <w:kern w:val="0"/>
+          <w:sz w:val="22"/>
+          <w:szCs w:val="22"/>
+          <w:u w:val="none"/>
+          <w:lang w:val="zxx" w:eastAsia="zxx" w:bidi="zxx"/>
+        </w:rPr>
+        <w:t>https://github.com/developen-technology/mentoria-web</w:t>
+      </w:r>
     </w:p>
     <w:p>
       <w:pPr>
@@ -460,7 +458,9 @@
         </w:rPr>
       </w:pPr>
       <w:r>
-        <w:rPr/>
+        <w:rPr>
+          <w:rFonts w:eastAsia="Proxima Nova" w:cs="Proxima Nova"/>
+        </w:rPr>
       </w:r>
     </w:p>
     <w:p>
@@ -534,7 +534,57 @@
           <w:u w:val="none"/>
           <w:lang w:val="zxx" w:eastAsia="zxx" w:bidi="zxx"/>
         </w:rPr>
-        <w:t>https://code.visualstudio.com/docs/remote/ssh</w:t>
+        <w:t>https://www.mysql.com/products/workbench/</w:t>
+      </w:r>
+    </w:p>
+    <w:p>
+      <w:pPr>
+        <w:pStyle w:val="LOnormal"/>
+        <w:shd w:val="clear" w:fill="auto"/>
+        <w:spacing w:lineRule="auto" w:line="300" w:beforeAutospacing="0" w:before="0" w:afterAutospacing="0" w:after="0"/>
+        <w:ind w:left="720" w:hanging="360"/>
+        <w:rPr>
+          <w:rFonts w:ascii="Proxima Nova" w:hAnsi="Proxima Nova" w:eastAsia="Proxima Nova" w:cs="Proxima Nova"/>
+          <w:color w:val="auto"/>
+          <w:kern w:val="0"/>
+          <w:sz w:val="22"/>
+          <w:szCs w:val="22"/>
+          <w:lang w:val="en-US" w:eastAsia="zh-CN" w:bidi="hi-IN"/>
+        </w:rPr>
+      </w:pPr>
+      <w:r>
+        <w:rPr/>
+      </w:r>
+    </w:p>
+    <w:p>
+      <w:pPr>
+        <w:pStyle w:val="LOnormal"/>
+        <w:numPr>
+          <w:ilvl w:val="0"/>
+          <w:numId w:val="1"/>
+        </w:numPr>
+        <w:shd w:val="clear" w:fill="auto"/>
+        <w:spacing w:lineRule="auto" w:line="300" w:beforeAutospacing="0" w:before="0" w:afterAutospacing="0" w:after="0"/>
+        <w:ind w:left="720" w:hanging="360"/>
+        <w:rPr>
+          <w:rFonts w:ascii="Proxima Nova" w:hAnsi="Proxima Nova" w:eastAsia="Proxima Nova" w:cs="Proxima Nova"/>
+          <w:color w:val="auto"/>
+          <w:kern w:val="0"/>
+          <w:sz w:val="22"/>
+          <w:szCs w:val="22"/>
+          <w:lang w:val="en-US" w:eastAsia="zh-CN" w:bidi="hi-IN"/>
+        </w:rPr>
+      </w:pPr>
+      <w:r>
+        <w:rPr>
+          <w:rFonts w:eastAsia="Proxima Nova" w:cs="Proxima Nova"/>
+          <w:color w:val="auto"/>
+          <w:kern w:val="0"/>
+          <w:sz w:val="22"/>
+          <w:szCs w:val="22"/>
+          <w:lang w:val="en-US" w:eastAsia="zh-CN" w:bidi="hi-IN"/>
+        </w:rPr>
+        <w:t>Instalar MySQL Workbench</w:t>
       </w:r>
     </w:p>
     <w:p>
@@ -545,19 +595,39 @@
           <w:numId w:val="0"/>
         </w:numPr>
         <w:shd w:val="clear" w:fill="auto"/>
-        <w:spacing w:lineRule="auto" w:line="300" w:beforeAutospacing="0" w:before="0" w:afterAutospacing="0" w:after="0"/>
-        <w:ind w:left="1080" w:hanging="0"/>
+        <w:spacing w:lineRule="auto" w:line="240" w:before="200" w:after="0"/>
+        <w:ind w:left="0" w:hanging="0"/>
         <w:rPr>
           <w:rFonts w:ascii="Proxima Nova" w:hAnsi="Proxima Nova" w:eastAsia="Proxima Nova" w:cs="Proxima Nova"/>
-          <w:color w:val="auto"/>
-          <w:kern w:val="0"/>
-          <w:sz w:val="22"/>
-          <w:szCs w:val="22"/>
-          <w:lang w:val="en-US" w:eastAsia="zh-CN" w:bidi="hi-IN"/>
-        </w:rPr>
-      </w:pPr>
-      <w:r>
-        <w:rPr/>
+        </w:rPr>
+      </w:pPr>
+      <w:r>
+        <w:rPr>
+          <w:rFonts w:eastAsia="Proxima Nova" w:cs="Proxima Nova"/>
+          <w:b w:val="false"/>
+          <w:bCs w:val="false"/>
+          <w:color w:val="ED0800"/>
+          <w:kern w:val="0"/>
+          <w:sz w:val="22"/>
+          <w:szCs w:val="22"/>
+          <w:u w:val="none"/>
+          <w:lang w:val="en-US" w:eastAsia="zh-CN" w:bidi="hi-IN"/>
+        </w:rPr>
+        <w:tab/>
+      </w:r>
+      <w:r>
+        <w:rPr>
+          <w:rFonts w:eastAsia="Proxima Nova" w:cs="Proxima Nova"/>
+          <w:b w:val="false"/>
+          <w:bCs w:val="false"/>
+          <w:color w:val="666666"/>
+          <w:kern w:val="0"/>
+          <w:sz w:val="22"/>
+          <w:szCs w:val="22"/>
+          <w:u w:val="none"/>
+          <w:lang w:val="zxx" w:eastAsia="zxx" w:bidi="zxx"/>
+        </w:rPr>
+        <w:t>https://code.visualstudio.com/docs/remote/ssh</w:t>
       </w:r>
     </w:p>
     <w:p>
@@ -580,14 +650,44 @@
         </w:rPr>
       </w:pPr>
       <w:r>
+        <w:rPr>
+          <w:rFonts w:eastAsia="Proxima Nova" w:cs="Proxima Nova"/>
+          <w:color w:val="auto"/>
+          <w:kern w:val="0"/>
+          <w:sz w:val="22"/>
+          <w:szCs w:val="22"/>
+          <w:lang w:val="en-US" w:eastAsia="zh-CN" w:bidi="hi-IN"/>
+        </w:rPr>
+      </w:r>
+    </w:p>
+    <w:p>
+      <w:pPr>
+        <w:pStyle w:val="LOnormal"/>
+        <w:numPr>
+          <w:ilvl w:val="0"/>
+          <w:numId w:val="0"/>
+        </w:numPr>
+        <w:shd w:val="clear" w:fill="auto"/>
+        <w:spacing w:lineRule="auto" w:line="300" w:beforeAutospacing="0" w:before="0" w:afterAutospacing="0" w:after="0"/>
+        <w:ind w:left="1080" w:hanging="0"/>
+        <w:rPr>
+          <w:rFonts w:ascii="Proxima Nova" w:hAnsi="Proxima Nova" w:eastAsia="Proxima Nova" w:cs="Proxima Nova"/>
+          <w:color w:val="auto"/>
+          <w:kern w:val="0"/>
+          <w:sz w:val="22"/>
+          <w:szCs w:val="22"/>
+          <w:lang w:val="en-US" w:eastAsia="zh-CN" w:bidi="hi-IN"/>
+        </w:rPr>
+      </w:pPr>
+      <w:r>
         <w:rPr/>
       </w:r>
     </w:p>
     <w:sectPr>
-      <w:headerReference w:type="default" r:id="rId5"/>
-      <w:headerReference w:type="first" r:id="rId6"/>
-      <w:footerReference w:type="default" r:id="rId7"/>
-      <w:footerReference w:type="first" r:id="rId8"/>
+      <w:headerReference w:type="default" r:id="rId3"/>
+      <w:headerReference w:type="first" r:id="rId4"/>
+      <w:footerReference w:type="default" r:id="rId5"/>
+      <w:footerReference w:type="first" r:id="rId6"/>
       <w:type w:val="nextPage"/>
       <w:pgSz w:w="12240" w:h="15840"/>
       <w:pgMar w:left="1440" w:right="1440" w:header="0" w:top="1440" w:footer="720" w:bottom="1440" w:gutter="0"/>

</xml_diff>